<commit_message>
Third commit for info.docx
</commit_message>
<xml_diff>
--- a/info.docx
+++ b/info.docx
@@ -35,17 +35,8 @@
           <w:rStyle w:val="apple-converted-space"/>
           <w:rFonts w:ascii="Century" w:hAnsi="Century"/>
         </w:rPr>
-        <w:t xml:space="preserve"> In this application, admin of the website can maintain information about products, orders, users, generate invoices for users and generate statistics of products.</w:t>
-      </w:r>
-      <w:r>
-        <w:rPr>
-          <w:rStyle w:val="apple-converted-space"/>
-          <w:rFonts w:ascii="Century" w:hAnsi="Century"/>
-        </w:rPr>
-        <w:t xml:space="preserve"> Admin will get notified as soon as new user subscribes for website.</w:t>
-      </w:r>
-      <w:bookmarkStart w:id="0" w:name="_GoBack"/>
-      <w:bookmarkEnd w:id="0"/>
+        <w:t xml:space="preserve"> In this application, admin of the website can maintain information about products, orders, users, generate invoices for users and generate statistics of products. Admin will get notified as soon as new user subscribes for website.</w:t>
+      </w:r>
     </w:p>
     <w:p>
       <w:pPr>
@@ -53,6 +44,7 @@
         <w:ind w:left="709"/>
         <w:jc w:val="both"/>
         <w:rPr>
+          <w:rStyle w:val="PageNumber"/>
           <w:rFonts w:ascii="Century" w:hAnsi="Century"/>
         </w:rPr>
       </w:pPr>
@@ -112,6 +104,36 @@
         </w:rPr>
         <w:t>art of the development process.</w:t>
       </w:r>
+    </w:p>
+    <w:p>
+      <w:pPr>
+        <w:spacing w:line="360" w:lineRule="auto"/>
+        <w:ind w:left="709"/>
+        <w:jc w:val="both"/>
+        <w:rPr>
+          <w:rStyle w:val="PageNumber"/>
+          <w:rFonts w:ascii="Century" w:hAnsi="Century"/>
+        </w:rPr>
+      </w:pPr>
+    </w:p>
+    <w:p>
+      <w:pPr>
+        <w:spacing w:line="360" w:lineRule="auto"/>
+        <w:ind w:left="709"/>
+        <w:jc w:val="both"/>
+        <w:rPr>
+          <w:rFonts w:ascii="Century" w:hAnsi="Century"/>
+        </w:rPr>
+      </w:pPr>
+      <w:r>
+        <w:rPr>
+          <w:rStyle w:val="PageNumber"/>
+          <w:rFonts w:ascii="Century" w:hAnsi="Century"/>
+        </w:rPr>
+        <w:t>HI HI</w:t>
+      </w:r>
+      <w:bookmarkStart w:id="0" w:name="_GoBack"/>
+      <w:bookmarkEnd w:id="0"/>
     </w:p>
     <w:sectPr>
       <w:pgSz w:w="11906" w:h="16838"/>

</xml_diff>

<commit_message>
fifth commit for info.docx at first commit
</commit_message>
<xml_diff>
--- a/info.docx
+++ b/info.docx
@@ -35,8 +35,17 @@
           <w:rStyle w:val="apple-converted-space"/>
           <w:rFonts w:ascii="Century" w:hAnsi="Century"/>
         </w:rPr>
-        <w:t xml:space="preserve"> In this application, admin of the website can maintain information about products, orders, users, generate invoices for users and generate statistics of products. Admin will get notified as soon as new user subscribes for website.</w:t>
-      </w:r>
+        <w:t xml:space="preserve"> In this application, admin of the website can maintain information about products, orders, users, generate invoices for users and generate statistics of products.</w:t>
+      </w:r>
+      <w:r>
+        <w:rPr>
+          <w:rStyle w:val="apple-converted-space"/>
+          <w:rFonts w:ascii="Century" w:hAnsi="Century"/>
+        </w:rPr>
+        <w:t xml:space="preserve"> Admin will get notified as soon as new user subscribes for website.</w:t>
+      </w:r>
+      <w:bookmarkStart w:id="0" w:name="_GoBack"/>
+      <w:bookmarkEnd w:id="0"/>
     </w:p>
     <w:p>
       <w:pPr>
@@ -44,96 +53,65 @@
         <w:ind w:left="709"/>
         <w:jc w:val="both"/>
         <w:rPr>
+          <w:rFonts w:ascii="Century" w:hAnsi="Century"/>
+        </w:rPr>
+      </w:pPr>
+      <w:r>
+        <w:rPr>
+          <w:rStyle w:val="apple-converted-space"/>
+          <w:rFonts w:ascii="Century" w:hAnsi="Century"/>
+        </w:rPr>
+        <w:t xml:space="preserve"> I have c</w:t>
+      </w:r>
+      <w:r>
+        <w:rPr>
+          <w:rStyle w:val="apple-converted-space"/>
+          <w:rFonts w:ascii="Century" w:hAnsi="Century"/>
+        </w:rPr>
+        <w:t>r</w:t>
+      </w:r>
+      <w:r>
+        <w:rPr>
           <w:rStyle w:val="PageNumber"/>
           <w:rFonts w:ascii="Century" w:hAnsi="Century"/>
         </w:rPr>
-      </w:pPr>
+        <w:t>eated</w:t>
+      </w:r>
       <w:r>
         <w:rPr>
           <w:rStyle w:val="apple-converted-space"/>
           <w:rFonts w:ascii="Century" w:hAnsi="Century"/>
         </w:rPr>
-        <w:t xml:space="preserve"> I have c</w:t>
+        <w:t xml:space="preserve"> a database </w:t>
       </w:r>
       <w:r>
         <w:rPr>
           <w:rStyle w:val="apple-converted-space"/>
           <w:rFonts w:ascii="Century" w:hAnsi="Century"/>
         </w:rPr>
-        <w:t>r</w:t>
+        <w:t>str</w:t>
       </w:r>
       <w:r>
         <w:rPr>
           <w:rStyle w:val="PageNumber"/>
           <w:rFonts w:ascii="Century" w:hAnsi="Century"/>
         </w:rPr>
-        <w:t>eated</w:t>
-      </w:r>
-      <w:r>
-        <w:rPr>
-          <w:rStyle w:val="apple-converted-space"/>
-          <w:rFonts w:ascii="Century" w:hAnsi="Century"/>
-        </w:rPr>
-        <w:t xml:space="preserve"> a database </w:t>
-      </w:r>
-      <w:r>
-        <w:rPr>
-          <w:rStyle w:val="apple-converted-space"/>
-          <w:rFonts w:ascii="Century" w:hAnsi="Century"/>
-        </w:rPr>
-        <w:t>str</w:t>
+        <w:t xml:space="preserve">ucture using MYSQL database. </w:t>
       </w:r>
       <w:r>
         <w:rPr>
           <w:rStyle w:val="PageNumber"/>
           <w:rFonts w:ascii="Century" w:hAnsi="Century"/>
         </w:rPr>
-        <w:t xml:space="preserve">ucture using MYSQL database. </w:t>
+        <w:t>Testing and validating work produced as p</w:t>
       </w:r>
       <w:r>
         <w:rPr>
           <w:rStyle w:val="PageNumber"/>
           <w:rFonts w:ascii="Century" w:hAnsi="Century"/>
         </w:rPr>
-        <w:t>Testing and validating work produced as p</w:t>
-      </w:r>
-      <w:r>
-        <w:rPr>
-          <w:rStyle w:val="PageNumber"/>
-          <w:rFonts w:ascii="Century" w:hAnsi="Century"/>
-        </w:rPr>
         <w:t>art of the development process.</w:t>
       </w:r>
-    </w:p>
-    <w:p>
-      <w:pPr>
-        <w:spacing w:line="360" w:lineRule="auto"/>
-        <w:ind w:left="709"/>
-        <w:jc w:val="both"/>
-        <w:rPr>
-          <w:rStyle w:val="PageNumber"/>
-          <w:rFonts w:ascii="Century" w:hAnsi="Century"/>
-        </w:rPr>
-      </w:pPr>
-    </w:p>
-    <w:p>
-      <w:pPr>
-        <w:spacing w:line="360" w:lineRule="auto"/>
-        <w:ind w:left="709"/>
-        <w:jc w:val="both"/>
-        <w:rPr>
-          <w:rFonts w:ascii="Century" w:hAnsi="Century"/>
-        </w:rPr>
-      </w:pPr>
-      <w:r>
-        <w:rPr>
-          <w:rStyle w:val="PageNumber"/>
-          <w:rFonts w:ascii="Century" w:hAnsi="Century"/>
-        </w:rPr>
-        <w:t>HI HI</w:t>
-      </w:r>
-      <w:bookmarkStart w:id="0" w:name="_GoBack"/>
-      <w:bookmarkEnd w:id="0"/>
     </w:p>
     <w:sectPr>
       <w:pgSz w:w="11906" w:h="16838"/>

</xml_diff>